<commit_message>
fixed triggers and order state update
</commit_message>
<xml_diff>
--- a/Deliverables/Report/Materialized View Tables.docx
+++ b/Deliverables/Report/Materialized View Tables.docx
@@ -7957,7 +7957,21 @@
         <w:rPr>
           <w:rFonts w:ascii="Arial" w:hAnsi="Arial" w:cs="Arial"/>
         </w:rPr>
-        <w:t xml:space="preserve"> into attempts,email2 from users where username;</w:t>
+        <w:t xml:space="preserve"> into attempts,email2 from users where username = </w:t>
+      </w:r>
+      <w:proofErr w:type="spellStart"/>
+      <w:r>
+        <w:rPr>
+          <w:rFonts w:ascii="Arial" w:hAnsi="Arial" w:cs="Arial"/>
+        </w:rPr>
+        <w:t>new.username</w:t>
+      </w:r>
+      <w:proofErr w:type="spellEnd"/>
+      <w:r>
+        <w:rPr>
+          <w:rFonts w:ascii="Arial" w:hAnsi="Arial" w:cs="Arial"/>
+        </w:rPr>
+        <w:t>;</w:t>
       </w:r>
     </w:p>
     <w:p>
@@ -8212,22 +8226,9 @@
         <w:rPr>
           <w:rFonts w:ascii="Arial" w:hAnsi="Arial" w:cs="Arial"/>
         </w:rPr>
-        <w:t>DELIMITER</w:t>
-      </w:r>
-      <w:r>
-        <w:rPr>
-          <w:rFonts w:ascii="Arial" w:hAnsi="Arial" w:cs="Arial"/>
-        </w:rPr>
-        <w:t>;</w:t>
-      </w:r>
-      <w:proofErr w:type="gramEnd"/>
-    </w:p>
-    <w:p>
-      <w:pPr>
-        <w:rPr>
-          <w:rFonts w:ascii="Arial" w:hAnsi="Arial" w:cs="Arial"/>
-        </w:rPr>
-      </w:pPr>
+        <w:t>DELIMITER ;</w:t>
+      </w:r>
+      <w:proofErr w:type="gramEnd"/>
     </w:p>
     <w:p>
       <w:pPr>

</xml_diff>